<commit_message>
Updates, and the text, I will probably stop sending the PIBIC file from here
</commit_message>
<xml_diff>
--- a/Results/PIBIC.docx
+++ b/Results/PIBIC.docx
@@ -1,6 +1,6 @@
 
 <file path=word/document.xml><?xml version="1.0" encoding="utf-8"?>
-<w:document xmlns:wpc="http://schemas.microsoft.com/office/word/2010/wordprocessingCanvas" xmlns:cx="http://schemas.microsoft.com/office/drawing/2014/chartex" xmlns:cx1="http://schemas.microsoft.com/office/drawing/2015/9/8/chartex" xmlns:cx2="http://schemas.microsoft.com/office/drawing/2015/10/21/chartex" xmlns:cx3="http://schemas.microsoft.com/office/drawing/2016/5/9/chartex" xmlns:cx4="http://schemas.microsoft.com/office/drawing/2016/5/10/chartex" xmlns:cx5="http://schemas.microsoft.com/office/drawing/2016/5/11/chartex" xmlns:cx6="http://schemas.microsoft.com/office/drawing/2016/5/12/chartex" xmlns:cx7="http://schemas.microsoft.com/office/drawing/2016/5/13/chartex" xmlns:cx8="http://schemas.microsoft.com/office/drawing/2016/5/14/chartex" xmlns:mc="http://schemas.openxmlformats.org/markup-compatibility/2006" xmlns:aink="http://schemas.microsoft.com/office/drawing/2016/ink" xmlns:am3d="http://schemas.microsoft.com/office/drawing/2017/model3d" xmlns:o="urn:schemas-microsoft-com:office:office" xmlns:r="http://schemas.openxmlformats.org/officeDocument/2006/relationships" xmlns:m="http://schemas.openxmlformats.org/officeDocument/2006/math" xmlns:v="urn:schemas-microsoft-com:vml" xmlns:wp14="http://schemas.microsoft.com/office/word/2010/wordprocessingDrawing" xmlns:wp="http://schemas.openxmlformats.org/drawingml/2006/wordprocessingDrawing" xmlns:w10="urn:schemas-microsoft-com:office:word" xmlns:w="http://schemas.openxmlformats.org/wordprocessingml/2006/main" xmlns:w14="http://schemas.microsoft.com/office/word/2010/wordml" xmlns:w15="http://schemas.microsoft.com/office/word/2012/wordml" xmlns:w16cex="http://schemas.microsoft.com/office/word/2018/wordml/cex" xmlns:w16cid="http://schemas.microsoft.com/office/word/2016/wordml/cid" xmlns:w16="http://schemas.microsoft.com/office/word/2018/wordml" xmlns:w16se="http://schemas.microsoft.com/office/word/2015/wordml/symex" xmlns:wpg="http://schemas.microsoft.com/office/word/2010/wordprocessingGroup" xmlns:wpi="http://schemas.microsoft.com/office/word/2010/wordprocessingInk" xmlns:wne="http://schemas.microsoft.com/office/word/2006/wordml" xmlns:wps="http://schemas.microsoft.com/office/word/2010/wordprocessingShape" mc:Ignorable="w14 w15 w16se w16cid w16 w16cex wp14">
+<w:document xmlns:wpc="http://schemas.microsoft.com/office/word/2010/wordprocessingCanvas" xmlns:cx="http://schemas.microsoft.com/office/drawing/2014/chartex" xmlns:cx1="http://schemas.microsoft.com/office/drawing/2015/9/8/chartex" xmlns:cx2="http://schemas.microsoft.com/office/drawing/2015/10/21/chartex" xmlns:cx3="http://schemas.microsoft.com/office/drawing/2016/5/9/chartex" xmlns:cx4="http://schemas.microsoft.com/office/drawing/2016/5/10/chartex" xmlns:cx5="http://schemas.microsoft.com/office/drawing/2016/5/11/chartex" xmlns:cx6="http://schemas.microsoft.com/office/drawing/2016/5/12/chartex" xmlns:cx7="http://schemas.microsoft.com/office/drawing/2016/5/13/chartex" xmlns:cx8="http://schemas.microsoft.com/office/drawing/2016/5/14/chartex" xmlns:mc="http://schemas.openxmlformats.org/markup-compatibility/2006" xmlns:aink="http://schemas.microsoft.com/office/drawing/2016/ink" xmlns:am3d="http://schemas.microsoft.com/office/drawing/2017/model3d" xmlns:o="urn:schemas-microsoft-com:office:office" xmlns:r="http://schemas.openxmlformats.org/officeDocument/2006/relationships" xmlns:m="http://schemas.openxmlformats.org/officeDocument/2006/math" xmlns:v="urn:schemas-microsoft-com:vml" xmlns:wp14="http://schemas.microsoft.com/office/word/2010/wordprocessingDrawing" xmlns:wp="http://schemas.openxmlformats.org/drawingml/2006/wordprocessingDrawing" xmlns:w10="urn:schemas-microsoft-com:office:word" xmlns:w="http://schemas.openxmlformats.org/wordprocessingml/2006/main" xmlns:w14="http://schemas.microsoft.com/office/word/2010/wordml" xmlns:w15="http://schemas.microsoft.com/office/word/2012/wordml" xmlns:w16cid="http://schemas.microsoft.com/office/word/2016/wordml/cid" xmlns:w16se="http://schemas.microsoft.com/office/word/2015/wordml/symex" xmlns:wpg="http://schemas.microsoft.com/office/word/2010/wordprocessingGroup" xmlns:wpi="http://schemas.microsoft.com/office/word/2010/wordprocessingInk" xmlns:wne="http://schemas.microsoft.com/office/word/2006/wordml" xmlns:wps="http://schemas.microsoft.com/office/word/2010/wordprocessingShape" mc:Ignorable="w14 w15 w16se w16cid wp14">
   <w:body>
     <w:p>
       <w:pPr>
@@ -116,6 +116,1723 @@
         <w:spacing w:line="360" w:lineRule="auto"/>
         <w:rPr>
           <w:rFonts w:ascii="Arial" w:hAnsi="Arial" w:cs="Arial"/>
+          <w:i/>
+          <w:szCs w:val="24"/>
+        </w:rPr>
+      </w:pPr>
+      <w:r>
+        <w:rPr>
+          <w:rFonts w:ascii="Arial" w:hAnsi="Arial" w:cs="Arial"/>
+          <w:i/>
+          <w:szCs w:val="24"/>
+        </w:rPr>
+        <w:t>Nesse</w:t>
+      </w:r>
+      <w:r>
+        <w:rPr>
+          <w:rFonts w:ascii="Arial" w:hAnsi="Arial" w:cs="Arial"/>
+          <w:i/>
+          <w:szCs w:val="24"/>
+        </w:rPr>
+        <w:t xml:space="preserve"> </w:t>
+      </w:r>
+      <w:r>
+        <w:rPr>
+          <w:rFonts w:ascii="Arial" w:hAnsi="Arial" w:cs="Arial"/>
+          <w:i/>
+          <w:szCs w:val="24"/>
+        </w:rPr>
+        <w:t>sentido,</w:t>
+      </w:r>
+      <w:r>
+        <w:rPr>
+          <w:rFonts w:ascii="Arial" w:hAnsi="Arial" w:cs="Arial"/>
+          <w:i/>
+          <w:szCs w:val="24"/>
+        </w:rPr>
+        <w:t xml:space="preserve"> </w:t>
+      </w:r>
+      <w:r>
+        <w:rPr>
+          <w:rFonts w:ascii="Arial" w:hAnsi="Arial" w:cs="Arial"/>
+          <w:i/>
+          <w:szCs w:val="24"/>
+        </w:rPr>
+        <w:t>cabe</w:t>
+      </w:r>
+      <w:r>
+        <w:rPr>
+          <w:rFonts w:ascii="Arial" w:hAnsi="Arial" w:cs="Arial"/>
+          <w:i/>
+          <w:szCs w:val="24"/>
+        </w:rPr>
+        <w:t xml:space="preserve"> </w:t>
+      </w:r>
+      <w:r>
+        <w:rPr>
+          <w:rFonts w:ascii="Arial" w:hAnsi="Arial" w:cs="Arial"/>
+          <w:i/>
+          <w:szCs w:val="24"/>
+        </w:rPr>
+        <w:t>destacar</w:t>
+      </w:r>
+      <w:r>
+        <w:rPr>
+          <w:rFonts w:ascii="Arial" w:hAnsi="Arial" w:cs="Arial"/>
+          <w:i/>
+          <w:szCs w:val="24"/>
+        </w:rPr>
+        <w:t xml:space="preserve"> </w:t>
+      </w:r>
+      <w:r>
+        <w:rPr>
+          <w:rFonts w:ascii="Arial" w:hAnsi="Arial" w:cs="Arial"/>
+          <w:i/>
+          <w:szCs w:val="24"/>
+        </w:rPr>
+        <w:t>os</w:t>
+      </w:r>
+      <w:r>
+        <w:rPr>
+          <w:rFonts w:ascii="Arial" w:hAnsi="Arial" w:cs="Arial"/>
+          <w:i/>
+          <w:szCs w:val="24"/>
+        </w:rPr>
+        <w:t xml:space="preserve"> </w:t>
+      </w:r>
+      <w:r>
+        <w:rPr>
+          <w:rFonts w:ascii="Arial" w:hAnsi="Arial" w:cs="Arial"/>
+          <w:i/>
+          <w:szCs w:val="24"/>
+        </w:rPr>
+        <w:t>atrativos</w:t>
+      </w:r>
+      <w:r>
+        <w:rPr>
+          <w:rFonts w:ascii="Arial" w:hAnsi="Arial" w:cs="Arial"/>
+          <w:i/>
+          <w:szCs w:val="24"/>
+        </w:rPr>
+        <w:t xml:space="preserve"> </w:t>
+      </w:r>
+      <w:r>
+        <w:rPr>
+          <w:rFonts w:ascii="Arial" w:hAnsi="Arial" w:cs="Arial"/>
+          <w:i/>
+          <w:szCs w:val="24"/>
+        </w:rPr>
+        <w:t>turísticos,</w:t>
+      </w:r>
+      <w:r>
+        <w:rPr>
+          <w:rFonts w:ascii="Arial" w:hAnsi="Arial" w:cs="Arial"/>
+          <w:i/>
+          <w:szCs w:val="24"/>
+        </w:rPr>
+        <w:t xml:space="preserve"> </w:t>
+      </w:r>
+      <w:r>
+        <w:rPr>
+          <w:rFonts w:ascii="Arial" w:hAnsi="Arial" w:cs="Arial"/>
+          <w:i/>
+          <w:szCs w:val="24"/>
+        </w:rPr>
+        <w:t>que</w:t>
+      </w:r>
+      <w:r>
+        <w:rPr>
+          <w:rFonts w:ascii="Arial" w:hAnsi="Arial" w:cs="Arial"/>
+          <w:i/>
+          <w:szCs w:val="24"/>
+        </w:rPr>
+        <w:t xml:space="preserve"> </w:t>
+      </w:r>
+      <w:r>
+        <w:rPr>
+          <w:rFonts w:ascii="Arial" w:hAnsi="Arial" w:cs="Arial"/>
+          <w:i/>
+          <w:szCs w:val="24"/>
+        </w:rPr>
+        <w:t>segundo</w:t>
+      </w:r>
+      <w:r>
+        <w:rPr>
+          <w:rFonts w:ascii="Arial" w:hAnsi="Arial" w:cs="Arial"/>
+          <w:i/>
+          <w:szCs w:val="24"/>
+        </w:rPr>
+        <w:t xml:space="preserve"> </w:t>
+      </w:r>
+      <w:r>
+        <w:rPr>
+          <w:rFonts w:ascii="Arial" w:hAnsi="Arial" w:cs="Arial"/>
+          <w:i/>
+          <w:szCs w:val="24"/>
+        </w:rPr>
+        <w:t>Cooper</w:t>
+      </w:r>
+      <w:r>
+        <w:rPr>
+          <w:rFonts w:ascii="Arial" w:hAnsi="Arial" w:cs="Arial"/>
+          <w:i/>
+          <w:szCs w:val="24"/>
+        </w:rPr>
+        <w:t xml:space="preserve"> </w:t>
+      </w:r>
+      <w:r>
+        <w:rPr>
+          <w:rFonts w:ascii="Arial" w:hAnsi="Arial" w:cs="Arial"/>
+          <w:i/>
+          <w:szCs w:val="24"/>
+        </w:rPr>
+        <w:t>et</w:t>
+      </w:r>
+      <w:r>
+        <w:rPr>
+          <w:rFonts w:ascii="Arial" w:hAnsi="Arial" w:cs="Arial"/>
+          <w:i/>
+          <w:szCs w:val="24"/>
+        </w:rPr>
+        <w:t xml:space="preserve"> </w:t>
+      </w:r>
+      <w:r>
+        <w:rPr>
+          <w:rFonts w:ascii="Arial" w:hAnsi="Arial" w:cs="Arial"/>
+          <w:i/>
+          <w:szCs w:val="24"/>
+        </w:rPr>
+        <w:t>al</w:t>
+      </w:r>
+      <w:r>
+        <w:rPr>
+          <w:rFonts w:ascii="Arial" w:hAnsi="Arial" w:cs="Arial"/>
+          <w:i/>
+          <w:szCs w:val="24"/>
+        </w:rPr>
+        <w:t xml:space="preserve"> </w:t>
+      </w:r>
+      <w:r>
+        <w:rPr>
+          <w:rFonts w:ascii="Arial" w:hAnsi="Arial" w:cs="Arial"/>
+          <w:i/>
+          <w:szCs w:val="24"/>
+        </w:rPr>
+        <w:t>(2001)devem</w:t>
+      </w:r>
+      <w:r>
+        <w:rPr>
+          <w:rFonts w:ascii="Arial" w:hAnsi="Arial" w:cs="Arial"/>
+          <w:i/>
+          <w:szCs w:val="24"/>
+        </w:rPr>
+        <w:t xml:space="preserve"> </w:t>
+      </w:r>
+      <w:r>
+        <w:rPr>
+          <w:rFonts w:ascii="Arial" w:hAnsi="Arial" w:cs="Arial"/>
+          <w:i/>
+          <w:szCs w:val="24"/>
+        </w:rPr>
+        <w:t>ser</w:t>
+      </w:r>
+      <w:r>
+        <w:rPr>
+          <w:rFonts w:ascii="Arial" w:hAnsi="Arial" w:cs="Arial"/>
+          <w:i/>
+          <w:szCs w:val="24"/>
+        </w:rPr>
+        <w:t xml:space="preserve"> </w:t>
+      </w:r>
+      <w:r>
+        <w:rPr>
+          <w:rFonts w:ascii="Arial" w:hAnsi="Arial" w:cs="Arial"/>
+          <w:i/>
+          <w:szCs w:val="24"/>
+        </w:rPr>
+        <w:t>conceituados</w:t>
+      </w:r>
+      <w:r>
+        <w:rPr>
+          <w:rFonts w:ascii="Arial" w:hAnsi="Arial" w:cs="Arial"/>
+          <w:i/>
+          <w:szCs w:val="24"/>
+        </w:rPr>
+        <w:t xml:space="preserve"> </w:t>
+      </w:r>
+      <w:r>
+        <w:rPr>
+          <w:rFonts w:ascii="Arial" w:hAnsi="Arial" w:cs="Arial"/>
+          <w:i/>
+          <w:szCs w:val="24"/>
+        </w:rPr>
+        <w:t>como</w:t>
+      </w:r>
+      <w:r>
+        <w:rPr>
+          <w:rFonts w:ascii="Arial" w:hAnsi="Arial" w:cs="Arial"/>
+          <w:i/>
+          <w:szCs w:val="24"/>
+        </w:rPr>
+        <w:t xml:space="preserve"> </w:t>
+      </w:r>
+      <w:r>
+        <w:rPr>
+          <w:rFonts w:ascii="Arial" w:hAnsi="Arial" w:cs="Arial"/>
+          <w:i/>
+          <w:szCs w:val="24"/>
+        </w:rPr>
+        <w:t>aqueles</w:t>
+      </w:r>
+      <w:r>
+        <w:rPr>
+          <w:rFonts w:ascii="Arial" w:hAnsi="Arial" w:cs="Arial"/>
+          <w:i/>
+          <w:szCs w:val="24"/>
+        </w:rPr>
+        <w:t xml:space="preserve"> </w:t>
+      </w:r>
+      <w:r>
+        <w:rPr>
+          <w:rFonts w:ascii="Arial" w:hAnsi="Arial" w:cs="Arial"/>
+          <w:i/>
+          <w:szCs w:val="24"/>
+        </w:rPr>
+        <w:t>que</w:t>
+      </w:r>
+      <w:r>
+        <w:rPr>
+          <w:rFonts w:ascii="Arial" w:hAnsi="Arial" w:cs="Arial"/>
+          <w:i/>
+          <w:szCs w:val="24"/>
+        </w:rPr>
+        <w:t xml:space="preserve"> </w:t>
+      </w:r>
+      <w:r>
+        <w:rPr>
+          <w:rFonts w:ascii="Arial" w:hAnsi="Arial" w:cs="Arial"/>
+          <w:i/>
+          <w:szCs w:val="24"/>
+        </w:rPr>
+        <w:t>compõem</w:t>
+      </w:r>
+      <w:r>
+        <w:rPr>
+          <w:rFonts w:ascii="Arial" w:hAnsi="Arial" w:cs="Arial"/>
+          <w:i/>
+          <w:szCs w:val="24"/>
+        </w:rPr>
+        <w:t xml:space="preserve"> </w:t>
+      </w:r>
+      <w:r>
+        <w:rPr>
+          <w:rFonts w:ascii="Arial" w:hAnsi="Arial" w:cs="Arial"/>
+          <w:i/>
+          <w:szCs w:val="24"/>
+        </w:rPr>
+        <w:t>a</w:t>
+      </w:r>
+      <w:r>
+        <w:rPr>
+          <w:rFonts w:ascii="Arial" w:hAnsi="Arial" w:cs="Arial"/>
+          <w:i/>
+          <w:szCs w:val="24"/>
+        </w:rPr>
+        <w:t xml:space="preserve"> </w:t>
+      </w:r>
+      <w:r>
+        <w:rPr>
+          <w:rFonts w:ascii="Arial" w:hAnsi="Arial" w:cs="Arial"/>
+          <w:i/>
+          <w:szCs w:val="24"/>
+        </w:rPr>
+        <w:t>oferta</w:t>
+      </w:r>
+      <w:r>
+        <w:rPr>
+          <w:rFonts w:ascii="Arial" w:hAnsi="Arial" w:cs="Arial"/>
+          <w:i/>
+          <w:szCs w:val="24"/>
+        </w:rPr>
+        <w:t xml:space="preserve"> </w:t>
+      </w:r>
+      <w:r>
+        <w:rPr>
+          <w:rFonts w:ascii="Arial" w:hAnsi="Arial" w:cs="Arial"/>
+          <w:i/>
+          <w:szCs w:val="24"/>
+        </w:rPr>
+        <w:t>turística,</w:t>
+      </w:r>
+      <w:r>
+        <w:rPr>
+          <w:rFonts w:ascii="Arial" w:hAnsi="Arial" w:cs="Arial"/>
+          <w:i/>
+          <w:szCs w:val="24"/>
+        </w:rPr>
+        <w:t xml:space="preserve"> </w:t>
+      </w:r>
+      <w:r>
+        <w:rPr>
+          <w:rFonts w:ascii="Arial" w:hAnsi="Arial" w:cs="Arial"/>
+          <w:i/>
+          <w:szCs w:val="24"/>
+        </w:rPr>
+        <w:t>considerada</w:t>
+      </w:r>
+      <w:r>
+        <w:rPr>
+          <w:rFonts w:ascii="Arial" w:hAnsi="Arial" w:cs="Arial"/>
+          <w:i/>
+          <w:szCs w:val="24"/>
+        </w:rPr>
+        <w:t xml:space="preserve"> </w:t>
+      </w:r>
+      <w:r>
+        <w:rPr>
+          <w:rFonts w:ascii="Arial" w:hAnsi="Arial" w:cs="Arial"/>
+          <w:i/>
+          <w:szCs w:val="24"/>
+        </w:rPr>
+        <w:t>agregada</w:t>
+      </w:r>
+      <w:r>
+        <w:rPr>
+          <w:rFonts w:ascii="Arial" w:hAnsi="Arial" w:cs="Arial"/>
+          <w:i/>
+          <w:szCs w:val="24"/>
+        </w:rPr>
+        <w:t xml:space="preserve"> </w:t>
+      </w:r>
+      <w:r>
+        <w:rPr>
+          <w:rFonts w:ascii="Arial" w:hAnsi="Arial" w:cs="Arial"/>
+          <w:i/>
+          <w:szCs w:val="24"/>
+        </w:rPr>
+        <w:t>e,</w:t>
+      </w:r>
+      <w:r>
+        <w:rPr>
+          <w:rFonts w:ascii="Arial" w:hAnsi="Arial" w:cs="Arial"/>
+          <w:i/>
+          <w:szCs w:val="24"/>
+        </w:rPr>
+        <w:t xml:space="preserve"> </w:t>
+      </w:r>
+      <w:r>
+        <w:rPr>
+          <w:rFonts w:ascii="Arial" w:hAnsi="Arial" w:cs="Arial"/>
+          <w:i/>
+          <w:szCs w:val="24"/>
+        </w:rPr>
+        <w:t>que</w:t>
+      </w:r>
+      <w:r>
+        <w:rPr>
+          <w:rFonts w:ascii="Arial" w:hAnsi="Arial" w:cs="Arial"/>
+          <w:i/>
+          <w:szCs w:val="24"/>
+        </w:rPr>
+        <w:t xml:space="preserve"> </w:t>
+      </w:r>
+      <w:r>
+        <w:rPr>
+          <w:rFonts w:ascii="Arial" w:hAnsi="Arial" w:cs="Arial"/>
+          <w:i/>
+          <w:szCs w:val="24"/>
+        </w:rPr>
+        <w:t>estão,</w:t>
+      </w:r>
+      <w:r>
+        <w:rPr>
+          <w:rFonts w:ascii="Arial" w:hAnsi="Arial" w:cs="Arial"/>
+          <w:i/>
+          <w:szCs w:val="24"/>
+        </w:rPr>
+        <w:t xml:space="preserve"> </w:t>
+      </w:r>
+      <w:r>
+        <w:rPr>
+          <w:rFonts w:ascii="Arial" w:hAnsi="Arial" w:cs="Arial"/>
+          <w:i/>
+          <w:szCs w:val="24"/>
+        </w:rPr>
+        <w:t>em</w:t>
+      </w:r>
+      <w:r>
+        <w:rPr>
+          <w:rFonts w:ascii="Arial" w:hAnsi="Arial" w:cs="Arial"/>
+          <w:i/>
+          <w:szCs w:val="24"/>
+        </w:rPr>
+        <w:t xml:space="preserve"> </w:t>
+      </w:r>
+      <w:r>
+        <w:rPr>
+          <w:rFonts w:ascii="Arial" w:hAnsi="Arial" w:cs="Arial"/>
+          <w:i/>
+          <w:szCs w:val="24"/>
+        </w:rPr>
+        <w:t>algum</w:t>
+      </w:r>
+      <w:r>
+        <w:rPr>
+          <w:rFonts w:ascii="Arial" w:hAnsi="Arial" w:cs="Arial"/>
+          <w:i/>
+          <w:szCs w:val="24"/>
+        </w:rPr>
+        <w:t xml:space="preserve"> </w:t>
+      </w:r>
+      <w:r>
+        <w:rPr>
+          <w:rFonts w:ascii="Arial" w:hAnsi="Arial" w:cs="Arial"/>
+          <w:i/>
+          <w:szCs w:val="24"/>
+        </w:rPr>
+        <w:t>ponto,</w:t>
+      </w:r>
+      <w:r>
+        <w:rPr>
+          <w:rFonts w:ascii="Arial" w:hAnsi="Arial" w:cs="Arial"/>
+          <w:i/>
+          <w:szCs w:val="24"/>
+        </w:rPr>
+        <w:t xml:space="preserve"> </w:t>
+      </w:r>
+      <w:r>
+        <w:rPr>
+          <w:rFonts w:ascii="Arial" w:hAnsi="Arial" w:cs="Arial"/>
+          <w:i/>
+          <w:szCs w:val="24"/>
+        </w:rPr>
+        <w:t>relacionados</w:t>
+      </w:r>
+      <w:r>
+        <w:rPr>
+          <w:rFonts w:ascii="Arial" w:hAnsi="Arial" w:cs="Arial"/>
+          <w:i/>
+          <w:szCs w:val="24"/>
+        </w:rPr>
+        <w:t xml:space="preserve"> </w:t>
+      </w:r>
+      <w:r>
+        <w:rPr>
+          <w:rFonts w:ascii="Arial" w:hAnsi="Arial" w:cs="Arial"/>
+          <w:i/>
+          <w:szCs w:val="24"/>
+        </w:rPr>
+        <w:t>com</w:t>
+      </w:r>
+      <w:r>
+        <w:rPr>
+          <w:rFonts w:ascii="Arial" w:hAnsi="Arial" w:cs="Arial"/>
+          <w:i/>
+          <w:szCs w:val="24"/>
+        </w:rPr>
+        <w:t xml:space="preserve"> </w:t>
+      </w:r>
+      <w:r>
+        <w:rPr>
+          <w:rFonts w:ascii="Arial" w:hAnsi="Arial" w:cs="Arial"/>
+          <w:i/>
+          <w:szCs w:val="24"/>
+        </w:rPr>
+        <w:t>a</w:t>
+      </w:r>
+      <w:r>
+        <w:rPr>
+          <w:rFonts w:ascii="Arial" w:hAnsi="Arial" w:cs="Arial"/>
+          <w:i/>
+          <w:szCs w:val="24"/>
+        </w:rPr>
+        <w:t xml:space="preserve"> </w:t>
+      </w:r>
+      <w:r>
+        <w:rPr>
+          <w:rFonts w:ascii="Arial" w:hAnsi="Arial" w:cs="Arial"/>
+          <w:i/>
+          <w:szCs w:val="24"/>
+        </w:rPr>
+        <w:t>história</w:t>
+      </w:r>
+      <w:r>
+        <w:rPr>
+          <w:rFonts w:ascii="Arial" w:hAnsi="Arial" w:cs="Arial"/>
+          <w:i/>
+          <w:szCs w:val="24"/>
+        </w:rPr>
+        <w:t xml:space="preserve"> </w:t>
+      </w:r>
+      <w:r>
+        <w:rPr>
+          <w:rFonts w:ascii="Arial" w:hAnsi="Arial" w:cs="Arial"/>
+          <w:i/>
+          <w:szCs w:val="24"/>
+        </w:rPr>
+        <w:t>e</w:t>
+      </w:r>
+      <w:r>
+        <w:rPr>
+          <w:rFonts w:ascii="Arial" w:hAnsi="Arial" w:cs="Arial"/>
+          <w:i/>
+          <w:szCs w:val="24"/>
+        </w:rPr>
+        <w:t xml:space="preserve"> </w:t>
+      </w:r>
+      <w:r>
+        <w:rPr>
+          <w:rFonts w:ascii="Arial" w:hAnsi="Arial" w:cs="Arial"/>
+          <w:i/>
+          <w:szCs w:val="24"/>
+        </w:rPr>
+        <w:t>a</w:t>
+      </w:r>
+      <w:r>
+        <w:rPr>
+          <w:rFonts w:ascii="Arial" w:hAnsi="Arial" w:cs="Arial"/>
+          <w:i/>
+          <w:szCs w:val="24"/>
+        </w:rPr>
+        <w:t xml:space="preserve"> </w:t>
+      </w:r>
+      <w:r>
+        <w:rPr>
+          <w:rFonts w:ascii="Arial" w:hAnsi="Arial" w:cs="Arial"/>
+          <w:i/>
+          <w:szCs w:val="24"/>
+        </w:rPr>
+        <w:t>cultura</w:t>
+      </w:r>
+      <w:r>
+        <w:rPr>
+          <w:rFonts w:ascii="Arial" w:hAnsi="Arial" w:cs="Arial"/>
+          <w:i/>
+          <w:szCs w:val="24"/>
+        </w:rPr>
+        <w:t xml:space="preserve"> </w:t>
+      </w:r>
+      <w:r>
+        <w:rPr>
+          <w:rFonts w:ascii="Arial" w:hAnsi="Arial" w:cs="Arial"/>
+          <w:i/>
+          <w:szCs w:val="24"/>
+        </w:rPr>
+        <w:t>dos</w:t>
+      </w:r>
+      <w:r>
+        <w:rPr>
+          <w:rFonts w:ascii="Arial" w:hAnsi="Arial" w:cs="Arial"/>
+          <w:i/>
+          <w:szCs w:val="24"/>
+        </w:rPr>
+        <w:t xml:space="preserve"> </w:t>
+      </w:r>
+      <w:r>
+        <w:rPr>
+          <w:rFonts w:ascii="Arial" w:hAnsi="Arial" w:cs="Arial"/>
+          <w:i/>
+          <w:szCs w:val="24"/>
+        </w:rPr>
+        <w:t>lugares,</w:t>
+      </w:r>
+      <w:r>
+        <w:rPr>
+          <w:rFonts w:ascii="Arial" w:hAnsi="Arial" w:cs="Arial"/>
+          <w:i/>
+          <w:szCs w:val="24"/>
+        </w:rPr>
+        <w:t xml:space="preserve"> </w:t>
+      </w:r>
+      <w:r>
+        <w:rPr>
+          <w:rFonts w:ascii="Arial" w:hAnsi="Arial" w:cs="Arial"/>
+          <w:i/>
+          <w:szCs w:val="24"/>
+        </w:rPr>
+        <w:t>podendo</w:t>
+      </w:r>
+      <w:r>
+        <w:rPr>
+          <w:rFonts w:ascii="Arial" w:hAnsi="Arial" w:cs="Arial"/>
+          <w:i/>
+          <w:szCs w:val="24"/>
+        </w:rPr>
+        <w:t xml:space="preserve"> </w:t>
+      </w:r>
+      <w:r>
+        <w:rPr>
+          <w:rFonts w:ascii="Arial" w:hAnsi="Arial" w:cs="Arial"/>
+          <w:i/>
+          <w:szCs w:val="24"/>
+        </w:rPr>
+        <w:t>estes</w:t>
+      </w:r>
+      <w:r>
+        <w:rPr>
+          <w:rFonts w:ascii="Arial" w:hAnsi="Arial" w:cs="Arial"/>
+          <w:i/>
+          <w:szCs w:val="24"/>
+        </w:rPr>
+        <w:t xml:space="preserve"> </w:t>
+      </w:r>
+      <w:r>
+        <w:rPr>
+          <w:rFonts w:ascii="Arial" w:hAnsi="Arial" w:cs="Arial"/>
+          <w:i/>
+          <w:szCs w:val="24"/>
+        </w:rPr>
+        <w:t>serem</w:t>
+      </w:r>
+      <w:r>
+        <w:rPr>
+          <w:rFonts w:ascii="Arial" w:hAnsi="Arial" w:cs="Arial"/>
+          <w:i/>
+          <w:szCs w:val="24"/>
+        </w:rPr>
+        <w:t xml:space="preserve"> </w:t>
+      </w:r>
+      <w:r>
+        <w:rPr>
+          <w:rFonts w:ascii="Arial" w:hAnsi="Arial" w:cs="Arial"/>
+          <w:i/>
+          <w:szCs w:val="24"/>
+        </w:rPr>
+        <w:t xml:space="preserve"> prédios,</w:t>
+      </w:r>
+      <w:r>
+        <w:rPr>
+          <w:rFonts w:ascii="Arial" w:hAnsi="Arial" w:cs="Arial"/>
+          <w:i/>
+          <w:szCs w:val="24"/>
+        </w:rPr>
+        <w:t xml:space="preserve"> </w:t>
+      </w:r>
+      <w:r>
+        <w:rPr>
+          <w:rFonts w:ascii="Arial" w:hAnsi="Arial" w:cs="Arial"/>
+          <w:i/>
+          <w:szCs w:val="24"/>
+        </w:rPr>
+        <w:t xml:space="preserve"> igrejas,</w:t>
+      </w:r>
+      <w:r>
+        <w:rPr>
+          <w:rFonts w:ascii="Arial" w:hAnsi="Arial" w:cs="Arial"/>
+          <w:i/>
+          <w:szCs w:val="24"/>
+        </w:rPr>
+        <w:t xml:space="preserve"> </w:t>
+      </w:r>
+      <w:r>
+        <w:rPr>
+          <w:rFonts w:ascii="Arial" w:hAnsi="Arial" w:cs="Arial"/>
+          <w:i/>
+          <w:szCs w:val="24"/>
+        </w:rPr>
+        <w:t xml:space="preserve"> ruínas</w:t>
+      </w:r>
+      <w:r>
+        <w:rPr>
+          <w:rFonts w:ascii="Arial" w:hAnsi="Arial" w:cs="Arial"/>
+          <w:i/>
+          <w:szCs w:val="24"/>
+        </w:rPr>
+        <w:t xml:space="preserve"> </w:t>
+      </w:r>
+      <w:r>
+        <w:rPr>
+          <w:rFonts w:ascii="Arial" w:hAnsi="Arial" w:cs="Arial"/>
+          <w:i/>
+          <w:szCs w:val="24"/>
+        </w:rPr>
+        <w:t xml:space="preserve"> arqueológicas,</w:t>
+      </w:r>
+      <w:r>
+        <w:rPr>
+          <w:rFonts w:ascii="Arial" w:hAnsi="Arial" w:cs="Arial"/>
+          <w:i/>
+          <w:szCs w:val="24"/>
+        </w:rPr>
+        <w:t xml:space="preserve"> </w:t>
+      </w:r>
+      <w:r>
+        <w:rPr>
+          <w:rFonts w:ascii="Arial" w:hAnsi="Arial" w:cs="Arial"/>
+          <w:i/>
+          <w:szCs w:val="24"/>
+        </w:rPr>
+        <w:t xml:space="preserve"> palácios,</w:t>
+      </w:r>
+      <w:r>
+        <w:rPr>
+          <w:rFonts w:ascii="Arial" w:hAnsi="Arial" w:cs="Arial"/>
+          <w:i/>
+          <w:szCs w:val="24"/>
+        </w:rPr>
+        <w:t xml:space="preserve"> </w:t>
+      </w:r>
+      <w:r>
+        <w:rPr>
+          <w:rFonts w:ascii="Arial" w:hAnsi="Arial" w:cs="Arial"/>
+          <w:i/>
+          <w:szCs w:val="24"/>
+        </w:rPr>
+        <w:t xml:space="preserve"> casas</w:t>
+      </w:r>
+      <w:r>
+        <w:rPr>
+          <w:rFonts w:ascii="Arial" w:hAnsi="Arial" w:cs="Arial"/>
+          <w:i/>
+          <w:szCs w:val="24"/>
+        </w:rPr>
+        <w:t xml:space="preserve"> </w:t>
+      </w:r>
+      <w:r>
+        <w:rPr>
+          <w:rFonts w:ascii="Arial" w:hAnsi="Arial" w:cs="Arial"/>
+          <w:i/>
+          <w:szCs w:val="24"/>
+        </w:rPr>
+        <w:t xml:space="preserve"> e</w:t>
+      </w:r>
+      <w:r>
+        <w:rPr>
+          <w:rFonts w:ascii="Arial" w:hAnsi="Arial" w:cs="Arial"/>
+          <w:i/>
+          <w:szCs w:val="24"/>
+        </w:rPr>
+        <w:t xml:space="preserve"> </w:t>
+      </w:r>
+      <w:r>
+        <w:rPr>
+          <w:rFonts w:ascii="Arial" w:hAnsi="Arial" w:cs="Arial"/>
+          <w:i/>
+          <w:szCs w:val="24"/>
+        </w:rPr>
+        <w:t xml:space="preserve"> até</w:t>
+      </w:r>
+      <w:r>
+        <w:rPr>
+          <w:rFonts w:ascii="Arial" w:hAnsi="Arial" w:cs="Arial"/>
+          <w:i/>
+          <w:szCs w:val="24"/>
+        </w:rPr>
+        <w:t xml:space="preserve"> </w:t>
+      </w:r>
+      <w:r>
+        <w:rPr>
+          <w:rFonts w:ascii="Arial" w:hAnsi="Arial" w:cs="Arial"/>
+          <w:i/>
+          <w:szCs w:val="24"/>
+        </w:rPr>
+        <w:t xml:space="preserve"> mesmo</w:t>
+      </w:r>
+      <w:r>
+        <w:rPr>
+          <w:rFonts w:ascii="Arial" w:hAnsi="Arial" w:cs="Arial"/>
+          <w:i/>
+          <w:szCs w:val="24"/>
+        </w:rPr>
+        <w:t xml:space="preserve"> </w:t>
+      </w:r>
+      <w:r>
+        <w:rPr>
+          <w:rFonts w:ascii="Arial" w:hAnsi="Arial" w:cs="Arial"/>
+          <w:i/>
+          <w:szCs w:val="24"/>
+        </w:rPr>
+        <w:t xml:space="preserve"> cidades,</w:t>
+      </w:r>
+      <w:r>
+        <w:rPr>
+          <w:rFonts w:ascii="Arial" w:hAnsi="Arial" w:cs="Arial"/>
+          <w:i/>
+          <w:szCs w:val="24"/>
+        </w:rPr>
+        <w:t xml:space="preserve"> </w:t>
+      </w:r>
+      <w:r>
+        <w:rPr>
+          <w:rFonts w:ascii="Arial" w:hAnsi="Arial" w:cs="Arial"/>
+          <w:i/>
+          <w:szCs w:val="24"/>
+        </w:rPr>
+        <w:t xml:space="preserve"> sendo</w:t>
+      </w:r>
+      <w:r>
+        <w:rPr>
+          <w:rFonts w:ascii="Arial" w:hAnsi="Arial" w:cs="Arial"/>
+          <w:i/>
+          <w:szCs w:val="24"/>
+        </w:rPr>
+        <w:t xml:space="preserve"> </w:t>
+      </w:r>
+      <w:r>
+        <w:rPr>
+          <w:rFonts w:ascii="Arial" w:hAnsi="Arial" w:cs="Arial"/>
+          <w:i/>
+          <w:szCs w:val="24"/>
+        </w:rPr>
+        <w:t xml:space="preserve"> caracterizados</w:t>
+      </w:r>
+      <w:r>
+        <w:rPr>
+          <w:rFonts w:ascii="Arial" w:hAnsi="Arial" w:cs="Arial"/>
+          <w:i/>
+          <w:szCs w:val="24"/>
+        </w:rPr>
+        <w:t xml:space="preserve"> </w:t>
+      </w:r>
+      <w:r>
+        <w:rPr>
+          <w:rFonts w:ascii="Arial" w:hAnsi="Arial" w:cs="Arial"/>
+          <w:i/>
+          <w:szCs w:val="24"/>
+        </w:rPr>
+        <w:t>como</w:t>
+      </w:r>
+      <w:r>
+        <w:rPr>
+          <w:rFonts w:ascii="Arial" w:hAnsi="Arial" w:cs="Arial"/>
+          <w:i/>
+          <w:szCs w:val="24"/>
+        </w:rPr>
+        <w:t xml:space="preserve"> </w:t>
+      </w:r>
+      <w:r>
+        <w:rPr>
+          <w:rFonts w:ascii="Arial" w:hAnsi="Arial" w:cs="Arial"/>
+          <w:i/>
+          <w:szCs w:val="24"/>
+        </w:rPr>
+        <w:t>atrativos</w:t>
+      </w:r>
+      <w:r>
+        <w:rPr>
+          <w:rFonts w:ascii="Arial" w:hAnsi="Arial" w:cs="Arial"/>
+          <w:i/>
+          <w:szCs w:val="24"/>
+        </w:rPr>
+        <w:t xml:space="preserve"> </w:t>
+      </w:r>
+      <w:r>
+        <w:rPr>
+          <w:rFonts w:ascii="Arial" w:hAnsi="Arial" w:cs="Arial"/>
+          <w:i/>
+          <w:szCs w:val="24"/>
+        </w:rPr>
+        <w:t>turísticos</w:t>
+      </w:r>
+      <w:r>
+        <w:rPr>
+          <w:rFonts w:ascii="Arial" w:hAnsi="Arial" w:cs="Arial"/>
+          <w:i/>
+          <w:szCs w:val="24"/>
+        </w:rPr>
+        <w:t xml:space="preserve"> </w:t>
+      </w:r>
+      <w:r>
+        <w:rPr>
+          <w:rFonts w:ascii="Arial" w:hAnsi="Arial" w:cs="Arial"/>
+          <w:i/>
+          <w:szCs w:val="24"/>
+        </w:rPr>
+        <w:t>históricos.</w:t>
+      </w:r>
+      <w:r>
+        <w:rPr>
+          <w:rFonts w:ascii="Arial" w:hAnsi="Arial" w:cs="Arial"/>
+          <w:i/>
+          <w:szCs w:val="24"/>
+        </w:rPr>
+        <w:t xml:space="preserve"> </w:t>
+      </w:r>
+      <w:r>
+        <w:rPr>
+          <w:rFonts w:ascii="Arial" w:hAnsi="Arial" w:cs="Arial"/>
+          <w:i/>
+          <w:szCs w:val="24"/>
+        </w:rPr>
+        <w:t>Entretanto,</w:t>
+      </w:r>
+      <w:r>
+        <w:rPr>
+          <w:rFonts w:ascii="Arial" w:hAnsi="Arial" w:cs="Arial"/>
+          <w:i/>
+          <w:szCs w:val="24"/>
+        </w:rPr>
+        <w:t xml:space="preserve"> </w:t>
+      </w:r>
+      <w:r>
+        <w:rPr>
+          <w:rFonts w:ascii="Arial" w:hAnsi="Arial" w:cs="Arial"/>
+          <w:i/>
+          <w:szCs w:val="24"/>
+        </w:rPr>
+        <w:t>há os atrativos</w:t>
+      </w:r>
+      <w:r>
+        <w:rPr>
+          <w:rFonts w:ascii="Arial" w:hAnsi="Arial" w:cs="Arial"/>
+          <w:i/>
+          <w:szCs w:val="24"/>
+        </w:rPr>
+        <w:t xml:space="preserve"> </w:t>
+      </w:r>
+      <w:r>
+        <w:rPr>
+          <w:rFonts w:ascii="Arial" w:hAnsi="Arial" w:cs="Arial"/>
+          <w:i/>
+          <w:szCs w:val="24"/>
+        </w:rPr>
+        <w:t>construídos</w:t>
+      </w:r>
+      <w:r>
+        <w:rPr>
+          <w:rFonts w:ascii="Arial" w:hAnsi="Arial" w:cs="Arial"/>
+          <w:i/>
+          <w:szCs w:val="24"/>
+        </w:rPr>
+        <w:t xml:space="preserve"> </w:t>
+      </w:r>
+      <w:r>
+        <w:rPr>
+          <w:rFonts w:ascii="Arial" w:hAnsi="Arial" w:cs="Arial"/>
+          <w:i/>
+          <w:szCs w:val="24"/>
+        </w:rPr>
+        <w:t>com</w:t>
+      </w:r>
+      <w:r>
+        <w:rPr>
+          <w:rFonts w:ascii="Arial" w:hAnsi="Arial" w:cs="Arial"/>
+          <w:i/>
+          <w:szCs w:val="24"/>
+        </w:rPr>
+        <w:t xml:space="preserve"> </w:t>
+      </w:r>
+      <w:r>
+        <w:rPr>
+          <w:rFonts w:ascii="Arial" w:hAnsi="Arial" w:cs="Arial"/>
+          <w:i/>
+          <w:szCs w:val="24"/>
+        </w:rPr>
+        <w:t>a</w:t>
+      </w:r>
+      <w:r>
+        <w:rPr>
+          <w:rFonts w:ascii="Arial" w:hAnsi="Arial" w:cs="Arial"/>
+          <w:i/>
+          <w:szCs w:val="24"/>
+        </w:rPr>
+        <w:t xml:space="preserve"> </w:t>
+      </w:r>
+      <w:r>
+        <w:rPr>
+          <w:rFonts w:ascii="Arial" w:hAnsi="Arial" w:cs="Arial"/>
+          <w:i/>
+          <w:szCs w:val="24"/>
+        </w:rPr>
+        <w:t>funcionalidade específica de</w:t>
+      </w:r>
+      <w:r>
+        <w:rPr>
+          <w:rFonts w:ascii="Arial" w:hAnsi="Arial" w:cs="Arial"/>
+          <w:i/>
+          <w:szCs w:val="24"/>
+        </w:rPr>
+        <w:t xml:space="preserve"> </w:t>
+      </w:r>
+      <w:r>
+        <w:rPr>
+          <w:rFonts w:ascii="Arial" w:hAnsi="Arial" w:cs="Arial"/>
+          <w:i/>
+          <w:szCs w:val="24"/>
+        </w:rPr>
+        <w:t>entretenimento,</w:t>
+      </w:r>
+      <w:r>
+        <w:rPr>
+          <w:rFonts w:ascii="Arial" w:hAnsi="Arial" w:cs="Arial"/>
+          <w:i/>
+          <w:szCs w:val="24"/>
+        </w:rPr>
+        <w:t xml:space="preserve"> </w:t>
+      </w:r>
+      <w:r>
+        <w:rPr>
+          <w:rFonts w:ascii="Arial" w:hAnsi="Arial" w:cs="Arial"/>
+          <w:i/>
+          <w:szCs w:val="24"/>
+        </w:rPr>
+        <w:t>citando-se</w:t>
+      </w:r>
+      <w:r>
+        <w:rPr>
+          <w:rFonts w:ascii="Arial" w:hAnsi="Arial" w:cs="Arial"/>
+          <w:i/>
+          <w:szCs w:val="24"/>
+        </w:rPr>
+        <w:t xml:space="preserve"> </w:t>
+      </w:r>
+      <w:r>
+        <w:rPr>
+          <w:rFonts w:ascii="Arial" w:hAnsi="Arial" w:cs="Arial"/>
+          <w:i/>
+          <w:szCs w:val="24"/>
+        </w:rPr>
+        <w:t>como</w:t>
+      </w:r>
+      <w:r>
+        <w:rPr>
+          <w:rFonts w:ascii="Arial" w:hAnsi="Arial" w:cs="Arial"/>
+          <w:i/>
+          <w:szCs w:val="24"/>
+        </w:rPr>
+        <w:t xml:space="preserve"> </w:t>
+      </w:r>
+      <w:r>
+        <w:rPr>
+          <w:rFonts w:ascii="Arial" w:hAnsi="Arial" w:cs="Arial"/>
+          <w:i/>
+          <w:szCs w:val="24"/>
+        </w:rPr>
+        <w:t>exemplos,</w:t>
+      </w:r>
+      <w:r>
+        <w:rPr>
+          <w:rFonts w:ascii="Arial" w:hAnsi="Arial" w:cs="Arial"/>
+          <w:i/>
+          <w:szCs w:val="24"/>
+        </w:rPr>
+        <w:t xml:space="preserve"> </w:t>
+      </w:r>
+      <w:r>
+        <w:rPr>
+          <w:rFonts w:ascii="Arial" w:hAnsi="Arial" w:cs="Arial"/>
+          <w:i/>
+          <w:szCs w:val="24"/>
+        </w:rPr>
+        <w:t>os</w:t>
+      </w:r>
+      <w:r>
+        <w:rPr>
+          <w:rFonts w:ascii="Arial" w:hAnsi="Arial" w:cs="Arial"/>
+          <w:i/>
+          <w:szCs w:val="24"/>
+        </w:rPr>
+        <w:t xml:space="preserve"> </w:t>
+      </w:r>
+      <w:r>
+        <w:rPr>
+          <w:rFonts w:ascii="Arial" w:hAnsi="Arial" w:cs="Arial"/>
+          <w:i/>
+          <w:szCs w:val="24"/>
+        </w:rPr>
+        <w:t>parques</w:t>
+      </w:r>
+      <w:r>
+        <w:rPr>
+          <w:rFonts w:ascii="Arial" w:hAnsi="Arial" w:cs="Arial"/>
+          <w:i/>
+          <w:szCs w:val="24"/>
+        </w:rPr>
+        <w:t xml:space="preserve"> </w:t>
+      </w:r>
+      <w:r>
+        <w:rPr>
+          <w:rFonts w:ascii="Arial" w:hAnsi="Arial" w:cs="Arial"/>
+          <w:i/>
+          <w:szCs w:val="24"/>
+        </w:rPr>
+        <w:t>temáticos</w:t>
+      </w:r>
+      <w:r>
+        <w:rPr>
+          <w:rFonts w:ascii="Arial" w:hAnsi="Arial" w:cs="Arial"/>
+          <w:i/>
+          <w:szCs w:val="24"/>
+        </w:rPr>
+        <w:t xml:space="preserve"> </w:t>
+      </w:r>
+      <w:r>
+        <w:rPr>
+          <w:rFonts w:ascii="Arial" w:hAnsi="Arial" w:cs="Arial"/>
+          <w:i/>
+          <w:szCs w:val="24"/>
+        </w:rPr>
+        <w:t>e</w:t>
+      </w:r>
+      <w:r>
+        <w:rPr>
+          <w:rFonts w:ascii="Arial" w:hAnsi="Arial" w:cs="Arial"/>
+          <w:i/>
+          <w:szCs w:val="24"/>
+        </w:rPr>
+        <w:t xml:space="preserve"> </w:t>
+      </w:r>
+      <w:r>
+        <w:rPr>
+          <w:rFonts w:ascii="Arial" w:hAnsi="Arial" w:cs="Arial"/>
+          <w:i/>
+          <w:szCs w:val="24"/>
+        </w:rPr>
+        <w:t>de lazer, locais destinados ao esporte e a recreação.</w:t>
+      </w:r>
+    </w:p>
+    <w:p>
+      <w:pPr>
+        <w:spacing w:line="360" w:lineRule="auto"/>
+        <w:rPr>
+          <w:rFonts w:ascii="Arial" w:hAnsi="Arial" w:cs="Arial"/>
+          <w:i/>
+          <w:szCs w:val="24"/>
+        </w:rPr>
+      </w:pPr>
+    </w:p>
+    <w:p>
+      <w:pPr>
+        <w:spacing w:line="360" w:lineRule="auto"/>
+        <w:rPr>
+          <w:rFonts w:ascii="Arial" w:hAnsi="Arial" w:cs="Arial"/>
+          <w:i/>
+          <w:szCs w:val="24"/>
+        </w:rPr>
+      </w:pPr>
+      <w:r>
+        <w:rPr>
+          <w:rFonts w:ascii="Arial" w:hAnsi="Arial" w:cs="Arial"/>
+          <w:i/>
+          <w:szCs w:val="24"/>
+        </w:rPr>
+        <w:t>Corroborando o que foi discutido anteriormente, a EMBRATUR (1992) define os atrativos turísticos como uma forma de representação dos lugares, objetos e até mesmo de acontecimentos que geram interesse no visitante, podendo-se acrescentar em tal categoria os hábitos e costumes dos povos, considerados patrimônios imateriais relevantes dentro da atividade turística.</w:t>
+      </w:r>
+      <w:r>
+        <w:rPr>
+          <w:rFonts w:ascii="Arial" w:hAnsi="Arial" w:cs="Arial"/>
+          <w:i/>
+          <w:szCs w:val="24"/>
+        </w:rPr>
+        <w:t xml:space="preserve"> </w:t>
+      </w:r>
+      <w:r>
+        <w:rPr>
+          <w:rFonts w:ascii="Arial" w:hAnsi="Arial" w:cs="Arial"/>
+          <w:i/>
+          <w:szCs w:val="24"/>
+        </w:rPr>
+        <w:t>A partir</w:t>
+      </w:r>
+      <w:r>
+        <w:rPr>
+          <w:rFonts w:ascii="Arial" w:hAnsi="Arial" w:cs="Arial"/>
+          <w:i/>
+          <w:szCs w:val="24"/>
+        </w:rPr>
+        <w:t xml:space="preserve"> </w:t>
+      </w:r>
+      <w:r>
+        <w:rPr>
+          <w:rFonts w:ascii="Arial" w:hAnsi="Arial" w:cs="Arial"/>
+          <w:i/>
+          <w:szCs w:val="24"/>
+        </w:rPr>
+        <w:t>do</w:t>
+      </w:r>
+      <w:r>
+        <w:rPr>
+          <w:rFonts w:ascii="Arial" w:hAnsi="Arial" w:cs="Arial"/>
+          <w:i/>
+          <w:szCs w:val="24"/>
+        </w:rPr>
+        <w:t xml:space="preserve"> </w:t>
+      </w:r>
+      <w:r>
+        <w:rPr>
+          <w:rFonts w:ascii="Arial" w:hAnsi="Arial" w:cs="Arial"/>
+          <w:i/>
+          <w:szCs w:val="24"/>
+        </w:rPr>
+        <w:t>que</w:t>
+      </w:r>
+      <w:r>
+        <w:rPr>
+          <w:rFonts w:ascii="Arial" w:hAnsi="Arial" w:cs="Arial"/>
+          <w:i/>
+          <w:szCs w:val="24"/>
+        </w:rPr>
+        <w:t xml:space="preserve"> </w:t>
+      </w:r>
+      <w:r>
+        <w:rPr>
+          <w:rFonts w:ascii="Arial" w:hAnsi="Arial" w:cs="Arial"/>
+          <w:i/>
+          <w:szCs w:val="24"/>
+        </w:rPr>
+        <w:t>foi</w:t>
+      </w:r>
+      <w:r>
+        <w:rPr>
+          <w:rFonts w:ascii="Arial" w:hAnsi="Arial" w:cs="Arial"/>
+          <w:i/>
+          <w:szCs w:val="24"/>
+        </w:rPr>
+        <w:t xml:space="preserve"> </w:t>
+      </w:r>
+      <w:r>
+        <w:rPr>
+          <w:rFonts w:ascii="Arial" w:hAnsi="Arial" w:cs="Arial"/>
+          <w:i/>
+          <w:szCs w:val="24"/>
+        </w:rPr>
+        <w:t>exposto</w:t>
+      </w:r>
+      <w:r>
+        <w:rPr>
+          <w:rFonts w:ascii="Arial" w:hAnsi="Arial" w:cs="Arial"/>
+          <w:i/>
+          <w:szCs w:val="24"/>
+        </w:rPr>
+        <w:t xml:space="preserve"> </w:t>
+      </w:r>
+      <w:r>
+        <w:rPr>
+          <w:rFonts w:ascii="Arial" w:hAnsi="Arial" w:cs="Arial"/>
+          <w:i/>
+          <w:szCs w:val="24"/>
+        </w:rPr>
+        <w:t>sobre</w:t>
+      </w:r>
+      <w:r>
+        <w:rPr>
+          <w:rFonts w:ascii="Arial" w:hAnsi="Arial" w:cs="Arial"/>
+          <w:i/>
+          <w:szCs w:val="24"/>
+        </w:rPr>
+        <w:t xml:space="preserve"> </w:t>
+      </w:r>
+      <w:r>
+        <w:rPr>
+          <w:rFonts w:ascii="Arial" w:hAnsi="Arial" w:cs="Arial"/>
+          <w:i/>
+          <w:szCs w:val="24"/>
+        </w:rPr>
+        <w:t>os</w:t>
+      </w:r>
+      <w:r>
+        <w:rPr>
+          <w:rFonts w:ascii="Arial" w:hAnsi="Arial" w:cs="Arial"/>
+          <w:i/>
+          <w:szCs w:val="24"/>
+        </w:rPr>
+        <w:t xml:space="preserve"> </w:t>
+      </w:r>
+      <w:r>
+        <w:rPr>
+          <w:rFonts w:ascii="Arial" w:hAnsi="Arial" w:cs="Arial"/>
+          <w:i/>
+          <w:szCs w:val="24"/>
+        </w:rPr>
+        <w:t>atrativos</w:t>
+      </w:r>
+      <w:r>
+        <w:rPr>
+          <w:rFonts w:ascii="Arial" w:hAnsi="Arial" w:cs="Arial"/>
+          <w:i/>
+          <w:szCs w:val="24"/>
+        </w:rPr>
+        <w:t xml:space="preserve"> </w:t>
+      </w:r>
+      <w:r>
+        <w:rPr>
+          <w:rFonts w:ascii="Arial" w:hAnsi="Arial" w:cs="Arial"/>
+          <w:i/>
+          <w:szCs w:val="24"/>
+        </w:rPr>
+        <w:t>turísticos</w:t>
+      </w:r>
+      <w:r>
+        <w:rPr>
+          <w:rFonts w:ascii="Arial" w:hAnsi="Arial" w:cs="Arial"/>
+          <w:i/>
+          <w:szCs w:val="24"/>
+        </w:rPr>
+        <w:t xml:space="preserve"> </w:t>
+      </w:r>
+      <w:r>
+        <w:rPr>
+          <w:rFonts w:ascii="Arial" w:hAnsi="Arial" w:cs="Arial"/>
+          <w:i/>
+          <w:szCs w:val="24"/>
+        </w:rPr>
+        <w:t>e</w:t>
+      </w:r>
+      <w:r>
+        <w:rPr>
+          <w:rFonts w:ascii="Arial" w:hAnsi="Arial" w:cs="Arial"/>
+          <w:i/>
+          <w:szCs w:val="24"/>
+        </w:rPr>
+        <w:t xml:space="preserve"> </w:t>
+      </w:r>
+      <w:r>
+        <w:rPr>
+          <w:rFonts w:ascii="Arial" w:hAnsi="Arial" w:cs="Arial"/>
+          <w:i/>
+          <w:szCs w:val="24"/>
+        </w:rPr>
+        <w:t>a</w:t>
+      </w:r>
+      <w:r>
+        <w:rPr>
+          <w:rFonts w:ascii="Arial" w:hAnsi="Arial" w:cs="Arial"/>
+          <w:i/>
+          <w:szCs w:val="24"/>
+        </w:rPr>
+        <w:t xml:space="preserve"> </w:t>
+      </w:r>
+      <w:r>
+        <w:rPr>
+          <w:rFonts w:ascii="Arial" w:hAnsi="Arial" w:cs="Arial"/>
+          <w:i/>
+          <w:szCs w:val="24"/>
+        </w:rPr>
+        <w:t>importância</w:t>
+      </w:r>
+      <w:r>
+        <w:rPr>
+          <w:rFonts w:ascii="Arial" w:hAnsi="Arial" w:cs="Arial"/>
+          <w:i/>
+          <w:szCs w:val="24"/>
+        </w:rPr>
+        <w:t xml:space="preserve"> </w:t>
+      </w:r>
+      <w:r>
+        <w:rPr>
+          <w:rFonts w:ascii="Arial" w:hAnsi="Arial" w:cs="Arial"/>
+          <w:i/>
+          <w:szCs w:val="24"/>
+        </w:rPr>
+        <w:t>destes</w:t>
+      </w:r>
+      <w:r>
+        <w:rPr>
+          <w:rFonts w:ascii="Arial" w:hAnsi="Arial" w:cs="Arial"/>
+          <w:i/>
+          <w:szCs w:val="24"/>
+        </w:rPr>
+        <w:t xml:space="preserve"> </w:t>
+      </w:r>
+      <w:r>
+        <w:rPr>
+          <w:rFonts w:ascii="Arial" w:hAnsi="Arial" w:cs="Arial"/>
+          <w:i/>
+          <w:szCs w:val="24"/>
+        </w:rPr>
+        <w:t>dentro</w:t>
+      </w:r>
+      <w:r>
+        <w:rPr>
+          <w:rFonts w:ascii="Arial" w:hAnsi="Arial" w:cs="Arial"/>
+          <w:i/>
+          <w:szCs w:val="24"/>
+        </w:rPr>
+        <w:t xml:space="preserve"> </w:t>
+      </w:r>
+      <w:r>
+        <w:rPr>
+          <w:rFonts w:ascii="Arial" w:hAnsi="Arial" w:cs="Arial"/>
+          <w:i/>
+          <w:szCs w:val="24"/>
+        </w:rPr>
+        <w:t>do</w:t>
+      </w:r>
+      <w:r>
+        <w:rPr>
+          <w:rFonts w:ascii="Arial" w:hAnsi="Arial" w:cs="Arial"/>
+          <w:i/>
+          <w:szCs w:val="24"/>
+        </w:rPr>
+        <w:t xml:space="preserve"> </w:t>
+      </w:r>
+      <w:r>
+        <w:rPr>
+          <w:rFonts w:ascii="Arial" w:hAnsi="Arial" w:cs="Arial"/>
+          <w:i/>
+          <w:szCs w:val="24"/>
+        </w:rPr>
+        <w:t>turismo,</w:t>
+      </w:r>
+      <w:r>
+        <w:rPr>
+          <w:rFonts w:ascii="Arial" w:hAnsi="Arial" w:cs="Arial"/>
+          <w:i/>
+          <w:szCs w:val="24"/>
+        </w:rPr>
+        <w:t xml:space="preserve"> </w:t>
+      </w:r>
+      <w:r>
+        <w:rPr>
+          <w:rFonts w:ascii="Arial" w:hAnsi="Arial" w:cs="Arial"/>
+          <w:i/>
+          <w:szCs w:val="24"/>
+        </w:rPr>
+        <w:t>cabe</w:t>
+      </w:r>
+      <w:r>
+        <w:rPr>
+          <w:rFonts w:ascii="Arial" w:hAnsi="Arial" w:cs="Arial"/>
+          <w:i/>
+          <w:szCs w:val="24"/>
+        </w:rPr>
+        <w:t xml:space="preserve"> </w:t>
+      </w:r>
+      <w:r>
+        <w:rPr>
+          <w:rFonts w:ascii="Arial" w:hAnsi="Arial" w:cs="Arial"/>
+          <w:i/>
+          <w:szCs w:val="24"/>
+        </w:rPr>
+        <w:t>agora</w:t>
+      </w:r>
+      <w:r>
+        <w:rPr>
+          <w:rFonts w:ascii="Arial" w:hAnsi="Arial" w:cs="Arial"/>
+          <w:i/>
+          <w:szCs w:val="24"/>
+        </w:rPr>
+        <w:t xml:space="preserve"> </w:t>
+      </w:r>
+      <w:r>
+        <w:rPr>
+          <w:rFonts w:ascii="Arial" w:hAnsi="Arial" w:cs="Arial"/>
+          <w:i/>
+          <w:szCs w:val="24"/>
+        </w:rPr>
+        <w:t>discutir</w:t>
+      </w:r>
+      <w:r>
+        <w:rPr>
+          <w:rFonts w:ascii="Arial" w:hAnsi="Arial" w:cs="Arial"/>
+          <w:i/>
+          <w:szCs w:val="24"/>
+        </w:rPr>
+        <w:t xml:space="preserve"> </w:t>
+      </w:r>
+      <w:r>
+        <w:rPr>
+          <w:rFonts w:ascii="Arial" w:hAnsi="Arial" w:cs="Arial"/>
+          <w:i/>
+          <w:szCs w:val="24"/>
+        </w:rPr>
+        <w:t>a</w:t>
+      </w:r>
+      <w:r>
+        <w:rPr>
+          <w:rFonts w:ascii="Arial" w:hAnsi="Arial" w:cs="Arial"/>
+          <w:i/>
+          <w:szCs w:val="24"/>
+        </w:rPr>
+        <w:t xml:space="preserve"> </w:t>
+      </w:r>
+      <w:r>
+        <w:rPr>
+          <w:rFonts w:ascii="Arial" w:hAnsi="Arial" w:cs="Arial"/>
+          <w:i/>
+          <w:szCs w:val="24"/>
+        </w:rPr>
+        <w:t>atividade</w:t>
+      </w:r>
+      <w:r>
+        <w:rPr>
+          <w:rFonts w:ascii="Arial" w:hAnsi="Arial" w:cs="Arial"/>
+          <w:i/>
+          <w:szCs w:val="24"/>
+        </w:rPr>
+        <w:t xml:space="preserve"> </w:t>
+      </w:r>
+      <w:r>
+        <w:rPr>
+          <w:rFonts w:ascii="Arial" w:hAnsi="Arial" w:cs="Arial"/>
+          <w:i/>
+          <w:szCs w:val="24"/>
+        </w:rPr>
+        <w:t>turística</w:t>
+      </w:r>
+      <w:r>
+        <w:rPr>
+          <w:rFonts w:ascii="Arial" w:hAnsi="Arial" w:cs="Arial"/>
+          <w:i/>
+          <w:szCs w:val="24"/>
+        </w:rPr>
+        <w:t xml:space="preserve"> </w:t>
+      </w:r>
+      <w:r>
+        <w:rPr>
+          <w:rFonts w:ascii="Arial" w:hAnsi="Arial" w:cs="Arial"/>
+          <w:i/>
+          <w:szCs w:val="24"/>
+        </w:rPr>
+        <w:t>em</w:t>
+      </w:r>
+      <w:r>
+        <w:rPr>
+          <w:rFonts w:ascii="Arial" w:hAnsi="Arial" w:cs="Arial"/>
+          <w:i/>
+          <w:szCs w:val="24"/>
+        </w:rPr>
+        <w:t xml:space="preserve"> </w:t>
+      </w:r>
+      <w:r>
+        <w:rPr>
+          <w:rFonts w:ascii="Arial" w:hAnsi="Arial" w:cs="Arial"/>
+          <w:i/>
+          <w:szCs w:val="24"/>
+        </w:rPr>
+        <w:t>Curitiba,</w:t>
+      </w:r>
+      <w:r>
+        <w:rPr>
+          <w:rFonts w:ascii="Arial" w:hAnsi="Arial" w:cs="Arial"/>
+          <w:i/>
+          <w:szCs w:val="24"/>
+        </w:rPr>
+        <w:t xml:space="preserve"> </w:t>
+      </w:r>
+      <w:r>
+        <w:rPr>
+          <w:rFonts w:ascii="Arial" w:hAnsi="Arial" w:cs="Arial"/>
+          <w:i/>
+          <w:szCs w:val="24"/>
+        </w:rPr>
+        <w:t>destacando</w:t>
+      </w:r>
+      <w:r>
+        <w:rPr>
+          <w:rFonts w:ascii="Arial" w:hAnsi="Arial" w:cs="Arial"/>
+          <w:i/>
+          <w:szCs w:val="24"/>
+        </w:rPr>
+        <w:t xml:space="preserve"> </w:t>
+      </w:r>
+      <w:r>
+        <w:rPr>
+          <w:rFonts w:ascii="Arial" w:hAnsi="Arial" w:cs="Arial"/>
+          <w:i/>
+          <w:szCs w:val="24"/>
+        </w:rPr>
+        <w:t>os</w:t>
+      </w:r>
+      <w:r>
+        <w:rPr>
+          <w:rFonts w:ascii="Arial" w:hAnsi="Arial" w:cs="Arial"/>
+          <w:i/>
+          <w:szCs w:val="24"/>
+        </w:rPr>
+        <w:t xml:space="preserve"> </w:t>
+      </w:r>
+      <w:r>
+        <w:rPr>
+          <w:rFonts w:ascii="Arial" w:hAnsi="Arial" w:cs="Arial"/>
+          <w:i/>
+          <w:szCs w:val="24"/>
+        </w:rPr>
+        <w:t>atrativos</w:t>
+      </w:r>
+      <w:r>
+        <w:rPr>
+          <w:rFonts w:ascii="Arial" w:hAnsi="Arial" w:cs="Arial"/>
+          <w:i/>
+          <w:szCs w:val="24"/>
+        </w:rPr>
+        <w:t xml:space="preserve"> </w:t>
+      </w:r>
+      <w:r>
+        <w:rPr>
+          <w:rFonts w:ascii="Arial" w:hAnsi="Arial" w:cs="Arial"/>
+          <w:i/>
+          <w:szCs w:val="24"/>
+        </w:rPr>
+        <w:t>turísticos</w:t>
+      </w:r>
+      <w:r>
+        <w:rPr>
+          <w:rFonts w:ascii="Arial" w:hAnsi="Arial" w:cs="Arial"/>
+          <w:i/>
+          <w:szCs w:val="24"/>
+        </w:rPr>
+        <w:t xml:space="preserve"> </w:t>
+      </w:r>
+      <w:r>
+        <w:rPr>
+          <w:rFonts w:ascii="Arial" w:hAnsi="Arial" w:cs="Arial"/>
+          <w:i/>
+          <w:szCs w:val="24"/>
+        </w:rPr>
+        <w:t>presentes</w:t>
+      </w:r>
+      <w:r>
+        <w:rPr>
+          <w:rFonts w:ascii="Arial" w:hAnsi="Arial" w:cs="Arial"/>
+          <w:i/>
+          <w:szCs w:val="24"/>
+        </w:rPr>
+        <w:t xml:space="preserve"> </w:t>
+      </w:r>
+      <w:r>
+        <w:rPr>
+          <w:rFonts w:ascii="Arial" w:hAnsi="Arial" w:cs="Arial"/>
+          <w:i/>
+          <w:szCs w:val="24"/>
+        </w:rPr>
+        <w:t>na</w:t>
+      </w:r>
+      <w:r>
+        <w:rPr>
+          <w:rFonts w:ascii="Arial" w:hAnsi="Arial" w:cs="Arial"/>
+          <w:i/>
+          <w:szCs w:val="24"/>
+        </w:rPr>
+        <w:t xml:space="preserve"> </w:t>
+      </w:r>
+      <w:r>
+        <w:rPr>
+          <w:rFonts w:ascii="Arial" w:hAnsi="Arial" w:cs="Arial"/>
+          <w:i/>
+          <w:szCs w:val="24"/>
+        </w:rPr>
+        <w:t>cidade, bem como, o contexto destes dentro do planejamento e da evolução da localidade.</w:t>
+      </w:r>
+    </w:p>
+    <w:p>
+      <w:pPr>
+        <w:spacing w:line="360" w:lineRule="auto"/>
+        <w:rPr>
+          <w:rFonts w:ascii="Arial" w:hAnsi="Arial" w:cs="Arial"/>
+          <w:sz w:val="24"/>
+          <w:szCs w:val="24"/>
+        </w:rPr>
+      </w:pPr>
+      <w:hyperlink r:id="rId5" w:history="1">
+        <w:proofErr w:type="spellStart"/>
+        <w:r>
+          <w:rPr>
+            <w:rStyle w:val="Hyperlink"/>
+            <w:rFonts w:ascii="Arial" w:hAnsi="Arial" w:cs="Arial"/>
+            <w:sz w:val="24"/>
+            <w:szCs w:val="24"/>
+          </w:rPr>
+          <w:t>aaaaaa</w:t>
+        </w:r>
+        <w:proofErr w:type="spellEnd"/>
+      </w:hyperlink>
+    </w:p>
+    <w:p>
+      <w:pPr>
+        <w:spacing w:line="360" w:lineRule="auto"/>
+        <w:rPr>
+          <w:rFonts w:ascii="Arial" w:hAnsi="Arial" w:cs="Arial"/>
           <w:sz w:val="24"/>
           <w:szCs w:val="24"/>
         </w:rPr>
@@ -155,6 +1872,11 @@
     </w:p>
     <w:p>
       <w:pPr>
+        <w:pStyle w:val="PargrafodaLista"/>
+        <w:numPr>
+          <w:ilvl w:val="0"/>
+          <w:numId w:val="1"/>
+        </w:numPr>
         <w:spacing w:line="360" w:lineRule="auto"/>
         <w:rPr>
           <w:rFonts w:ascii="Arial" w:hAnsi="Arial" w:cs="Arial"/>
@@ -162,6 +1884,31 @@
           <w:szCs w:val="24"/>
         </w:rPr>
       </w:pPr>
+      <w:r>
+        <w:rPr>
+          <w:rFonts w:ascii="Arial" w:hAnsi="Arial" w:cs="Arial"/>
+          <w:sz w:val="24"/>
+          <w:szCs w:val="24"/>
+        </w:rPr>
+        <w:t>De onde parte o estudo? Como se classifica? Exploratório quantitativo...</w:t>
+      </w:r>
+    </w:p>
+    <w:p>
+      <w:pPr>
+        <w:pStyle w:val="PargrafodaLista"/>
+        <w:numPr>
+          <w:ilvl w:val="0"/>
+          <w:numId w:val="1"/>
+        </w:numPr>
+        <w:spacing w:line="360" w:lineRule="auto"/>
+        <w:rPr>
+          <w:rFonts w:ascii="Arial" w:hAnsi="Arial" w:cs="Arial"/>
+          <w:sz w:val="24"/>
+          <w:szCs w:val="24"/>
+        </w:rPr>
+      </w:pPr>
+      <w:bookmarkStart w:id="0" w:name="_GoBack"/>
+      <w:bookmarkEnd w:id="0"/>
     </w:p>
     <w:p>
       <w:pPr>
@@ -190,6 +1937,7 @@
           <w:sz w:val="24"/>
           <w:szCs w:val="24"/>
         </w:rPr>
+        <w:lastRenderedPageBreak/>
         <w:t>Resultados</w:t>
       </w:r>
       <w:r>
@@ -301,8 +2049,129 @@
 </w:document>
 </file>
 
+<file path=word/numbering.xml><?xml version="1.0" encoding="utf-8"?>
+<w:numbering xmlns:wpc="http://schemas.microsoft.com/office/word/2010/wordprocessingCanvas" xmlns:cx="http://schemas.microsoft.com/office/drawing/2014/chartex" xmlns:cx1="http://schemas.microsoft.com/office/drawing/2015/9/8/chartex" xmlns:cx2="http://schemas.microsoft.com/office/drawing/2015/10/21/chartex" xmlns:cx3="http://schemas.microsoft.com/office/drawing/2016/5/9/chartex" xmlns:cx4="http://schemas.microsoft.com/office/drawing/2016/5/10/chartex" xmlns:cx5="http://schemas.microsoft.com/office/drawing/2016/5/11/chartex" xmlns:cx6="http://schemas.microsoft.com/office/drawing/2016/5/12/chartex" xmlns:cx7="http://schemas.microsoft.com/office/drawing/2016/5/13/chartex" xmlns:cx8="http://schemas.microsoft.com/office/drawing/2016/5/14/chartex" xmlns:mc="http://schemas.openxmlformats.org/markup-compatibility/2006" xmlns:aink="http://schemas.microsoft.com/office/drawing/2016/ink" xmlns:am3d="http://schemas.microsoft.com/office/drawing/2017/model3d" xmlns:o="urn:schemas-microsoft-com:office:office" xmlns:r="http://schemas.openxmlformats.org/officeDocument/2006/relationships" xmlns:m="http://schemas.openxmlformats.org/officeDocument/2006/math" xmlns:v="urn:schemas-microsoft-com:vml" xmlns:wp14="http://schemas.microsoft.com/office/word/2010/wordprocessingDrawing" xmlns:wp="http://schemas.openxmlformats.org/drawingml/2006/wordprocessingDrawing" xmlns:w10="urn:schemas-microsoft-com:office:word" xmlns:w="http://schemas.openxmlformats.org/wordprocessingml/2006/main" xmlns:w14="http://schemas.microsoft.com/office/word/2010/wordml" xmlns:w15="http://schemas.microsoft.com/office/word/2012/wordml" xmlns:w16cid="http://schemas.microsoft.com/office/word/2016/wordml/cid" xmlns:w16se="http://schemas.microsoft.com/office/word/2015/wordml/symex" xmlns:wpg="http://schemas.microsoft.com/office/word/2010/wordprocessingGroup" xmlns:wpi="http://schemas.microsoft.com/office/word/2010/wordprocessingInk" xmlns:wne="http://schemas.microsoft.com/office/word/2006/wordml" xmlns:wps="http://schemas.microsoft.com/office/word/2010/wordprocessingShape" mc:Ignorable="w14 w15 w16se w16cid wp14">
+  <w:abstractNum w:abstractNumId="0" w15:restartNumberingAfterBreak="0">
+    <w:nsid w:val="6B8470C2"/>
+    <w:multiLevelType w:val="hybridMultilevel"/>
+    <w:tmpl w:val="03A2C72E"/>
+    <w:lvl w:ilvl="0" w:tplc="04160001">
+      <w:start w:val="1"/>
+      <w:numFmt w:val="bullet"/>
+      <w:lvlText w:val=""/>
+      <w:lvlJc w:val="left"/>
+      <w:pPr>
+        <w:ind w:left="720" w:hanging="360"/>
+      </w:pPr>
+      <w:rPr>
+        <w:rFonts w:ascii="Symbol" w:hAnsi="Symbol" w:hint="default"/>
+      </w:rPr>
+    </w:lvl>
+    <w:lvl w:ilvl="1" w:tplc="04160003" w:tentative="1">
+      <w:start w:val="1"/>
+      <w:numFmt w:val="bullet"/>
+      <w:lvlText w:val="o"/>
+      <w:lvlJc w:val="left"/>
+      <w:pPr>
+        <w:ind w:left="1440" w:hanging="360"/>
+      </w:pPr>
+      <w:rPr>
+        <w:rFonts w:ascii="Courier New" w:hAnsi="Courier New" w:cs="Courier New" w:hint="default"/>
+      </w:rPr>
+    </w:lvl>
+    <w:lvl w:ilvl="2" w:tplc="04160005" w:tentative="1">
+      <w:start w:val="1"/>
+      <w:numFmt w:val="bullet"/>
+      <w:lvlText w:val=""/>
+      <w:lvlJc w:val="left"/>
+      <w:pPr>
+        <w:ind w:left="2160" w:hanging="360"/>
+      </w:pPr>
+      <w:rPr>
+        <w:rFonts w:ascii="Wingdings" w:hAnsi="Wingdings" w:hint="default"/>
+      </w:rPr>
+    </w:lvl>
+    <w:lvl w:ilvl="3" w:tplc="04160001" w:tentative="1">
+      <w:start w:val="1"/>
+      <w:numFmt w:val="bullet"/>
+      <w:lvlText w:val=""/>
+      <w:lvlJc w:val="left"/>
+      <w:pPr>
+        <w:ind w:left="2880" w:hanging="360"/>
+      </w:pPr>
+      <w:rPr>
+        <w:rFonts w:ascii="Symbol" w:hAnsi="Symbol" w:hint="default"/>
+      </w:rPr>
+    </w:lvl>
+    <w:lvl w:ilvl="4" w:tplc="04160003" w:tentative="1">
+      <w:start w:val="1"/>
+      <w:numFmt w:val="bullet"/>
+      <w:lvlText w:val="o"/>
+      <w:lvlJc w:val="left"/>
+      <w:pPr>
+        <w:ind w:left="3600" w:hanging="360"/>
+      </w:pPr>
+      <w:rPr>
+        <w:rFonts w:ascii="Courier New" w:hAnsi="Courier New" w:cs="Courier New" w:hint="default"/>
+      </w:rPr>
+    </w:lvl>
+    <w:lvl w:ilvl="5" w:tplc="04160005" w:tentative="1">
+      <w:start w:val="1"/>
+      <w:numFmt w:val="bullet"/>
+      <w:lvlText w:val=""/>
+      <w:lvlJc w:val="left"/>
+      <w:pPr>
+        <w:ind w:left="4320" w:hanging="360"/>
+      </w:pPr>
+      <w:rPr>
+        <w:rFonts w:ascii="Wingdings" w:hAnsi="Wingdings" w:hint="default"/>
+      </w:rPr>
+    </w:lvl>
+    <w:lvl w:ilvl="6" w:tplc="04160001" w:tentative="1">
+      <w:start w:val="1"/>
+      <w:numFmt w:val="bullet"/>
+      <w:lvlText w:val=""/>
+      <w:lvlJc w:val="left"/>
+      <w:pPr>
+        <w:ind w:left="5040" w:hanging="360"/>
+      </w:pPr>
+      <w:rPr>
+        <w:rFonts w:ascii="Symbol" w:hAnsi="Symbol" w:hint="default"/>
+      </w:rPr>
+    </w:lvl>
+    <w:lvl w:ilvl="7" w:tplc="04160003" w:tentative="1">
+      <w:start w:val="1"/>
+      <w:numFmt w:val="bullet"/>
+      <w:lvlText w:val="o"/>
+      <w:lvlJc w:val="left"/>
+      <w:pPr>
+        <w:ind w:left="5760" w:hanging="360"/>
+      </w:pPr>
+      <w:rPr>
+        <w:rFonts w:ascii="Courier New" w:hAnsi="Courier New" w:cs="Courier New" w:hint="default"/>
+      </w:rPr>
+    </w:lvl>
+    <w:lvl w:ilvl="8" w:tplc="04160005" w:tentative="1">
+      <w:start w:val="1"/>
+      <w:numFmt w:val="bullet"/>
+      <w:lvlText w:val=""/>
+      <w:lvlJc w:val="left"/>
+      <w:pPr>
+        <w:ind w:left="6480" w:hanging="360"/>
+      </w:pPr>
+      <w:rPr>
+        <w:rFonts w:ascii="Wingdings" w:hAnsi="Wingdings" w:hint="default"/>
+      </w:rPr>
+    </w:lvl>
+  </w:abstractNum>
+  <w:num w:numId="1">
+    <w:abstractNumId w:val="0"/>
+  </w:num>
+</w:numbering>
+</file>
+
 <file path=word/styles.xml><?xml version="1.0" encoding="utf-8"?>
-<w:styles xmlns:mc="http://schemas.openxmlformats.org/markup-compatibility/2006" xmlns:r="http://schemas.openxmlformats.org/officeDocument/2006/relationships" xmlns:w="http://schemas.openxmlformats.org/wordprocessingml/2006/main" xmlns:w14="http://schemas.microsoft.com/office/word/2010/wordml" xmlns:w15="http://schemas.microsoft.com/office/word/2012/wordml" xmlns:w16cex="http://schemas.microsoft.com/office/word/2018/wordml/cex" xmlns:w16cid="http://schemas.microsoft.com/office/word/2016/wordml/cid" xmlns:w16="http://schemas.microsoft.com/office/word/2018/wordml" xmlns:w16se="http://schemas.microsoft.com/office/word/2015/wordml/symex" mc:Ignorable="w14 w15 w16se w16cid w16 w16cex">
+<w:styles xmlns:mc="http://schemas.openxmlformats.org/markup-compatibility/2006" xmlns:r="http://schemas.openxmlformats.org/officeDocument/2006/relationships" xmlns:w="http://schemas.openxmlformats.org/wordprocessingml/2006/main" xmlns:w14="http://schemas.microsoft.com/office/word/2010/wordml" xmlns:w15="http://schemas.microsoft.com/office/word/2012/wordml" xmlns:w16cid="http://schemas.microsoft.com/office/word/2016/wordml/cid" xmlns:w16se="http://schemas.microsoft.com/office/word/2015/wordml/symex" mc:Ignorable="w14 w15 w16se w16cid">
   <w:docDefaults>
     <w:rPrDefault>
       <w:rPr>
@@ -318,7 +2187,7 @@
       </w:pPr>
     </w:pPrDefault>
   </w:docDefaults>
-  <w:latentStyles w:defLockedState="0" w:defUIPriority="99" w:defSemiHidden="0" w:defUnhideWhenUsed="0" w:defQFormat="0" w:count="376">
+  <w:latentStyles w:defLockedState="0" w:defUIPriority="99" w:defSemiHidden="0" w:defUnhideWhenUsed="0" w:defQFormat="0" w:count="375">
     <w:lsdException w:name="Normal" w:uiPriority="0" w:qFormat="1"/>
     <w:lsdException w:name="heading 1" w:uiPriority="9" w:qFormat="1"/>
     <w:lsdException w:name="heading 2" w:semiHidden="1" w:uiPriority="9" w:unhideWhenUsed="1" w:qFormat="1"/>
@@ -694,7 +2563,6 @@
     <w:lsdException w:name="Smart Hyperlink" w:semiHidden="1" w:unhideWhenUsed="1"/>
     <w:lsdException w:name="Hashtag" w:semiHidden="1" w:unhideWhenUsed="1"/>
     <w:lsdException w:name="Unresolved Mention" w:semiHidden="1" w:unhideWhenUsed="1"/>
-    <w:lsdException w:name="Smart Link" w:semiHidden="1" w:unhideWhenUsed="1"/>
   </w:latentStyles>
   <w:style w:type="paragraph" w:default="1" w:styleId="Normal">
     <w:name w:val="Normal"/>
@@ -726,6 +2594,40 @@
     <w:uiPriority w:val="99"/>
     <w:semiHidden/>
     <w:unhideWhenUsed/>
+  </w:style>
+  <w:style w:type="character" w:styleId="Hyperlink">
+    <w:name w:val="Hyperlink"/>
+    <w:basedOn w:val="Fontepargpadro"/>
+    <w:uiPriority w:val="99"/>
+    <w:unhideWhenUsed/>
+    <w:rsid w:val="00F60F80"/>
+    <w:rPr>
+      <w:color w:val="0563C1" w:themeColor="hyperlink"/>
+      <w:u w:val="single"/>
+    </w:rPr>
+  </w:style>
+  <w:style w:type="character" w:styleId="MenoPendente">
+    <w:name w:val="Unresolved Mention"/>
+    <w:basedOn w:val="Fontepargpadro"/>
+    <w:uiPriority w:val="99"/>
+    <w:semiHidden/>
+    <w:unhideWhenUsed/>
+    <w:rsid w:val="00F60F80"/>
+    <w:rPr>
+      <w:color w:val="605E5C"/>
+      <w:shd w:val="clear" w:color="auto" w:fill="E1DFDD"/>
+    </w:rPr>
+  </w:style>
+  <w:style w:type="paragraph" w:styleId="PargrafodaLista">
+    <w:name w:val="List Paragraph"/>
+    <w:basedOn w:val="Normal"/>
+    <w:uiPriority w:val="34"/>
+    <w:qFormat/>
+    <w:rsid w:val="00A93B7D"/>
+    <w:pPr>
+      <w:ind w:left="720"/>
+      <w:contextualSpacing/>
+    </w:pPr>
   </w:style>
 </w:styles>
 </file>

</xml_diff>